<commit_message>
Documentation updates, removed un-used assets
</commit_message>
<xml_diff>
--- a/Documentation/Iterium Unity Documentation.docx
+++ b/Documentation/Iterium Unity Documentation.docx
@@ -88,7 +88,7 @@
                     </pic:cNvPicPr>
                   </pic:nvPicPr>
                   <pic:blipFill>
-                    <a:blip r:embed="rId4">
+                    <a:blip r:embed="rId8">
                       <a:extLst>
                         <a:ext uri="{28A0092B-C50C-407E-A947-70E740481C1C}">
                           <a14:useLocalDpi xmlns:a14="http://schemas.microsoft.com/office/drawing/2010/main" val="0"/>
@@ -122,11 +122,408 @@
     </w:p>
     <w:p>
       <w:pPr>
-        <w:rPr>
-          <w:lang w:val="en-US"/>
-        </w:rPr>
-      </w:pPr>
+        <w:pStyle w:val="Subtitle"/>
+        <w:jc w:val="center"/>
+        <w:rPr>
+          <w:lang w:val="en-US"/>
+        </w:rPr>
+      </w:pPr>
+      <w:r>
+        <w:rPr>
+          <w:lang w:val="en-US"/>
+        </w:rPr>
+        <w:t xml:space="preserve">Revision: </w:t>
+      </w:r>
+      <w:r>
+        <w:rPr>
+          <w:lang w:val="en-US"/>
+        </w:rPr>
+        <w:fldChar w:fldCharType="begin"/>
+      </w:r>
+      <w:r>
+        <w:rPr>
+          <w:lang w:val="en-US"/>
+        </w:rPr>
+        <w:instrText xml:space="preserve"> REVNUM  \* Arabic  \* MERGEFORMAT </w:instrText>
+      </w:r>
+      <w:r>
+        <w:rPr>
+          <w:lang w:val="en-US"/>
+        </w:rPr>
+        <w:fldChar w:fldCharType="separate"/>
+      </w:r>
+      <w:r>
+        <w:rPr>
+          <w:noProof/>
+          <w:lang w:val="en-US"/>
+        </w:rPr>
+        <w:t>2</w:t>
+      </w:r>
+      <w:r>
+        <w:rPr>
+          <w:lang w:val="en-US"/>
+        </w:rPr>
+        <w:fldChar w:fldCharType="end"/>
+      </w:r>
     </w:p>
+    <w:p>
+      <w:pPr>
+        <w:rPr>
+          <w:lang w:val="en-US"/>
+        </w:rPr>
+      </w:pPr>
+      <w:r>
+        <w:rPr>
+          <w:lang w:val="en-US"/>
+        </w:rPr>
+        <w:br w:type="page"/>
+      </w:r>
+    </w:p>
+    <w:sdt>
+      <w:sdtPr>
+        <w:id w:val="-1710639968"/>
+        <w:docPartObj>
+          <w:docPartGallery w:val="Table of Contents"/>
+          <w:docPartUnique/>
+        </w:docPartObj>
+      </w:sdtPr>
+      <w:sdtEndPr>
+        <w:rPr>
+          <w:rFonts w:asciiTheme="minorHAnsi" w:eastAsiaTheme="minorHAnsi" w:hAnsiTheme="minorHAnsi" w:cstheme="minorBidi"/>
+          <w:b/>
+          <w:bCs/>
+          <w:noProof/>
+          <w:color w:val="auto"/>
+          <w:sz w:val="22"/>
+          <w:szCs w:val="22"/>
+          <w:lang w:val="en-ZA"/>
+        </w:rPr>
+      </w:sdtEndPr>
+      <w:sdtContent>
+        <w:p>
+          <w:pPr>
+            <w:pStyle w:val="TOCHeading"/>
+          </w:pPr>
+          <w:r>
+            <w:t>Contents</w:t>
+          </w:r>
+        </w:p>
+        <w:p>
+          <w:r>
+            <w:fldChar w:fldCharType="begin"/>
+          </w:r>
+          <w:r>
+            <w:instrText xml:space="preserve"> TOC \o "1-3" \h \z \u </w:instrText>
+          </w:r>
+          <w:r>
+            <w:fldChar w:fldCharType="separate"/>
+          </w:r>
+          <w:r>
+            <w:rPr>
+              <w:b/>
+              <w:bCs/>
+              <w:noProof/>
+              <w:lang w:val="en-US"/>
+            </w:rPr>
+            <w:t>No table of contents entries found.</w:t>
+          </w:r>
+          <w:r>
+            <w:rPr>
+              <w:b/>
+              <w:bCs/>
+              <w:noProof/>
+            </w:rPr>
+            <w:fldChar w:fldCharType="end"/>
+          </w:r>
+        </w:p>
+      </w:sdtContent>
+    </w:sdt>
+    <w:p>
+      <w:pPr>
+        <w:rPr>
+          <w:lang w:val="en-US"/>
+        </w:rPr>
+      </w:pPr>
+      <w:r>
+        <w:rPr>
+          <w:lang w:val="en-US"/>
+        </w:rPr>
+        <w:br w:type="page"/>
+      </w:r>
+    </w:p>
+    <w:p>
+      <w:pPr>
+        <w:pStyle w:val="Heading1"/>
+        <w:numPr>
+          <w:ilvl w:val="0"/>
+          <w:numId w:val="1"/>
+        </w:numPr>
+        <w:rPr>
+          <w:lang w:val="en-US"/>
+        </w:rPr>
+      </w:pPr>
+      <w:r>
+        <w:rPr>
+          <w:lang w:val="en-US"/>
+        </w:rPr>
+        <w:lastRenderedPageBreak/>
+        <w:t>Game Description</w:t>
+      </w:r>
+    </w:p>
+    <w:p>
+      <w:pPr>
+        <w:rPr>
+          <w:lang w:val="en-US"/>
+        </w:rPr>
+      </w:pPr>
+    </w:p>
+    <w:tbl>
+      <w:tblPr>
+        <w:tblStyle w:val="TableGrid"/>
+        <w:tblW w:w="0" w:type="auto"/>
+        <w:tblLook w:val="04A0" w:firstRow="1" w:lastRow="0" w:firstColumn="1" w:lastColumn="0" w:noHBand="0" w:noVBand="1"/>
+      </w:tblPr>
+      <w:tblGrid>
+        <w:gridCol w:w="2547"/>
+        <w:gridCol w:w="6469"/>
+      </w:tblGrid>
+      <w:tr>
+        <w:tc>
+          <w:tcPr>
+            <w:tcW w:w="2547" w:type="dxa"/>
+          </w:tcPr>
+          <w:p>
+            <w:pPr>
+              <w:rPr>
+                <w:lang w:val="en-US"/>
+              </w:rPr>
+            </w:pPr>
+            <w:r>
+              <w:rPr>
+                <w:lang w:val="en-US"/>
+              </w:rPr>
+              <w:t>Genre</w:t>
+            </w:r>
+          </w:p>
+        </w:tc>
+        <w:tc>
+          <w:tcPr>
+            <w:tcW w:w="6469" w:type="dxa"/>
+          </w:tcPr>
+          <w:p>
+            <w:pPr>
+              <w:rPr>
+                <w:lang w:val="en-US"/>
+              </w:rPr>
+            </w:pPr>
+            <w:proofErr w:type="gramStart"/>
+            <w:r>
+              <w:rPr>
+                <w:lang w:val="en-US"/>
+              </w:rPr>
+              <w:t>Top down</w:t>
+            </w:r>
+            <w:proofErr w:type="gramEnd"/>
+            <w:r>
+              <w:rPr>
+                <w:lang w:val="en-US"/>
+              </w:rPr>
+              <w:t xml:space="preserve"> space shooter</w:t>
+            </w:r>
+          </w:p>
+        </w:tc>
+      </w:tr>
+      <w:tr>
+        <w:tc>
+          <w:tcPr>
+            <w:tcW w:w="2547" w:type="dxa"/>
+          </w:tcPr>
+          <w:p>
+            <w:pPr>
+              <w:rPr>
+                <w:lang w:val="en-US"/>
+              </w:rPr>
+            </w:pPr>
+            <w:r>
+              <w:rPr>
+                <w:lang w:val="en-US"/>
+              </w:rPr>
+              <w:t>Theme</w:t>
+            </w:r>
+          </w:p>
+        </w:tc>
+        <w:tc>
+          <w:tcPr>
+            <w:tcW w:w="6469" w:type="dxa"/>
+          </w:tcPr>
+          <w:p>
+            <w:pPr>
+              <w:rPr>
+                <w:lang w:val="en-US"/>
+              </w:rPr>
+            </w:pPr>
+            <w:r>
+              <w:rPr>
+                <w:lang w:val="en-US"/>
+              </w:rPr>
+              <w:t>1980s Arcade</w:t>
+            </w:r>
+          </w:p>
+        </w:tc>
+      </w:tr>
+      <w:tr>
+        <w:tc>
+          <w:tcPr>
+            <w:tcW w:w="2547" w:type="dxa"/>
+          </w:tcPr>
+          <w:p>
+            <w:pPr>
+              <w:rPr>
+                <w:lang w:val="en-US"/>
+              </w:rPr>
+            </w:pPr>
+            <w:r>
+              <w:rPr>
+                <w:lang w:val="en-US"/>
+              </w:rPr>
+              <w:t>Perspective</w:t>
+            </w:r>
+          </w:p>
+        </w:tc>
+        <w:tc>
+          <w:tcPr>
+            <w:tcW w:w="6469" w:type="dxa"/>
+          </w:tcPr>
+          <w:p>
+            <w:pPr>
+              <w:rPr>
+                <w:lang w:val="en-US"/>
+              </w:rPr>
+            </w:pPr>
+            <w:r>
+              <w:rPr>
+                <w:lang w:val="en-US"/>
+              </w:rPr>
+              <w:t>2.5D</w:t>
+            </w:r>
+          </w:p>
+        </w:tc>
+      </w:tr>
+      <w:tr>
+        <w:tc>
+          <w:tcPr>
+            <w:tcW w:w="2547" w:type="dxa"/>
+          </w:tcPr>
+          <w:p>
+            <w:pPr>
+              <w:rPr>
+                <w:lang w:val="en-US"/>
+              </w:rPr>
+            </w:pPr>
+            <w:r>
+              <w:rPr>
+                <w:lang w:val="en-US"/>
+              </w:rPr>
+              <w:t>Game engine</w:t>
+            </w:r>
+          </w:p>
+        </w:tc>
+        <w:tc>
+          <w:tcPr>
+            <w:tcW w:w="6469" w:type="dxa"/>
+          </w:tcPr>
+          <w:p>
+            <w:pPr>
+              <w:rPr>
+                <w:lang w:val="en-US"/>
+              </w:rPr>
+            </w:pPr>
+            <w:r>
+              <w:rPr>
+                <w:lang w:val="en-US"/>
+              </w:rPr>
+              <w:t>Unity</w:t>
+            </w:r>
+          </w:p>
+        </w:tc>
+      </w:tr>
+      <w:tr>
+        <w:tc>
+          <w:tcPr>
+            <w:tcW w:w="2547" w:type="dxa"/>
+          </w:tcPr>
+          <w:p>
+            <w:pPr>
+              <w:rPr>
+                <w:lang w:val="en-US"/>
+              </w:rPr>
+            </w:pPr>
+            <w:r>
+              <w:rPr>
+                <w:lang w:val="en-US"/>
+              </w:rPr>
+              <w:t>Scripting language</w:t>
+            </w:r>
+          </w:p>
+        </w:tc>
+        <w:tc>
+          <w:tcPr>
+            <w:tcW w:w="6469" w:type="dxa"/>
+          </w:tcPr>
+          <w:p>
+            <w:pPr>
+              <w:rPr>
+                <w:lang w:val="en-US"/>
+              </w:rPr>
+            </w:pPr>
+            <w:r>
+              <w:rPr>
+                <w:lang w:val="en-US"/>
+              </w:rPr>
+              <w:t>C#</w:t>
+            </w:r>
+          </w:p>
+        </w:tc>
+      </w:tr>
+      <w:tr>
+        <w:tc>
+          <w:tcPr>
+            <w:tcW w:w="2547" w:type="dxa"/>
+          </w:tcPr>
+          <w:p>
+            <w:pPr>
+              <w:rPr>
+                <w:lang w:val="en-US"/>
+              </w:rPr>
+            </w:pPr>
+            <w:r>
+              <w:rPr>
+                <w:lang w:val="en-US"/>
+              </w:rPr>
+              <w:t>License</w:t>
+            </w:r>
+          </w:p>
+        </w:tc>
+        <w:tc>
+          <w:tcPr>
+            <w:tcW w:w="6469" w:type="dxa"/>
+          </w:tcPr>
+          <w:p>
+            <w:pPr>
+              <w:rPr>
+                <w:lang w:val="en-US"/>
+              </w:rPr>
+            </w:pPr>
+            <w:r>
+              <w:rPr>
+                <w:lang w:val="en-US"/>
+              </w:rPr>
+              <w:t>Open source</w:t>
+            </w:r>
+          </w:p>
+        </w:tc>
+      </w:tr>
+    </w:tbl>
     <w:p>
       <w:pPr>
         <w:rPr>
@@ -142,6 +539,150 @@
     </w:sectPr>
   </w:body>
 </w:document>
+</file>
+
+<file path=word/endnotes.xml><?xml version="1.0" encoding="utf-8"?>
+<w:endnotes xmlns:wpc="http://schemas.microsoft.com/office/word/2010/wordprocessingCanvas" xmlns:cx="http://schemas.microsoft.com/office/drawing/2014/chartex" xmlns:cx1="http://schemas.microsoft.com/office/drawing/2015/9/8/chartex" xmlns:cx2="http://schemas.microsoft.com/office/drawing/2015/10/21/chartex" xmlns:cx3="http://schemas.microsoft.com/office/drawing/2016/5/9/chartex" xmlns:cx4="http://schemas.microsoft.com/office/drawing/2016/5/10/chartex" xmlns:cx5="http://schemas.microsoft.com/office/drawing/2016/5/11/chartex" xmlns:cx6="http://schemas.microsoft.com/office/drawing/2016/5/12/chartex" xmlns:cx7="http://schemas.microsoft.com/office/drawing/2016/5/13/chartex" xmlns:cx8="http://schemas.microsoft.com/office/drawing/2016/5/14/chartex" xmlns:mc="http://schemas.openxmlformats.org/markup-compatibility/2006" xmlns:aink="http://schemas.microsoft.com/office/drawing/2016/ink" xmlns:am3d="http://schemas.microsoft.com/office/drawing/2017/model3d" xmlns:o="urn:schemas-microsoft-com:office:office" xmlns:oel="http://schemas.microsoft.com/office/2019/extlst" xmlns:r="http://schemas.openxmlformats.org/officeDocument/2006/relationships" xmlns:m="http://schemas.openxmlformats.org/officeDocument/2006/math" xmlns:v="urn:schemas-microsoft-com:vml" xmlns:wp14="http://schemas.microsoft.com/office/word/2010/wordprocessingDrawing" xmlns:wp="http://schemas.openxmlformats.org/drawingml/2006/wordprocessingDrawing" xmlns:w10="urn:schemas-microsoft-com:office:word" xmlns:w="http://schemas.openxmlformats.org/wordprocessingml/2006/main" xmlns:w14="http://schemas.microsoft.com/office/word/2010/wordml" xmlns:w15="http://schemas.microsoft.com/office/word/2012/wordml" xmlns:w16cex="http://schemas.microsoft.com/office/word/2018/wordml/cex" xmlns:w16cid="http://schemas.microsoft.com/office/word/2016/wordml/cid" xmlns:w16="http://schemas.microsoft.com/office/word/2018/wordml" xmlns:w16sdtdh="http://schemas.microsoft.com/office/word/2020/wordml/sdtdatahash" xmlns:w16se="http://schemas.microsoft.com/office/word/2015/wordml/symex" xmlns:wpg="http://schemas.microsoft.com/office/word/2010/wordprocessingGroup" xmlns:wpi="http://schemas.microsoft.com/office/word/2010/wordprocessingInk" xmlns:wne="http://schemas.microsoft.com/office/word/2006/wordml" xmlns:wps="http://schemas.microsoft.com/office/word/2010/wordprocessingShape" mc:Ignorable="w14 w15 w16se w16cid w16 w16cex w16sdtdh wp14">
+  <w:endnote w:type="separator" w:id="-1">
+    <w:p>
+      <w:pPr>
+        <w:spacing w:after="0" w:line="240" w:lineRule="auto"/>
+      </w:pPr>
+      <w:r>
+        <w:separator/>
+      </w:r>
+    </w:p>
+  </w:endnote>
+  <w:endnote w:type="continuationSeparator" w:id="0">
+    <w:p>
+      <w:pPr>
+        <w:spacing w:after="0" w:line="240" w:lineRule="auto"/>
+      </w:pPr>
+      <w:r>
+        <w:continuationSeparator/>
+      </w:r>
+    </w:p>
+  </w:endnote>
+</w:endnotes>
+</file>
+
+<file path=word/footnotes.xml><?xml version="1.0" encoding="utf-8"?>
+<w:footnotes xmlns:wpc="http://schemas.microsoft.com/office/word/2010/wordprocessingCanvas" xmlns:cx="http://schemas.microsoft.com/office/drawing/2014/chartex" xmlns:cx1="http://schemas.microsoft.com/office/drawing/2015/9/8/chartex" xmlns:cx2="http://schemas.microsoft.com/office/drawing/2015/10/21/chartex" xmlns:cx3="http://schemas.microsoft.com/office/drawing/2016/5/9/chartex" xmlns:cx4="http://schemas.microsoft.com/office/drawing/2016/5/10/chartex" xmlns:cx5="http://schemas.microsoft.com/office/drawing/2016/5/11/chartex" xmlns:cx6="http://schemas.microsoft.com/office/drawing/2016/5/12/chartex" xmlns:cx7="http://schemas.microsoft.com/office/drawing/2016/5/13/chartex" xmlns:cx8="http://schemas.microsoft.com/office/drawing/2016/5/14/chartex" xmlns:mc="http://schemas.openxmlformats.org/markup-compatibility/2006" xmlns:aink="http://schemas.microsoft.com/office/drawing/2016/ink" xmlns:am3d="http://schemas.microsoft.com/office/drawing/2017/model3d" xmlns:o="urn:schemas-microsoft-com:office:office" xmlns:oel="http://schemas.microsoft.com/office/2019/extlst" xmlns:r="http://schemas.openxmlformats.org/officeDocument/2006/relationships" xmlns:m="http://schemas.openxmlformats.org/officeDocument/2006/math" xmlns:v="urn:schemas-microsoft-com:vml" xmlns:wp14="http://schemas.microsoft.com/office/word/2010/wordprocessingDrawing" xmlns:wp="http://schemas.openxmlformats.org/drawingml/2006/wordprocessingDrawing" xmlns:w10="urn:schemas-microsoft-com:office:word" xmlns:w="http://schemas.openxmlformats.org/wordprocessingml/2006/main" xmlns:w14="http://schemas.microsoft.com/office/word/2010/wordml" xmlns:w15="http://schemas.microsoft.com/office/word/2012/wordml" xmlns:w16cex="http://schemas.microsoft.com/office/word/2018/wordml/cex" xmlns:w16cid="http://schemas.microsoft.com/office/word/2016/wordml/cid" xmlns:w16="http://schemas.microsoft.com/office/word/2018/wordml" xmlns:w16sdtdh="http://schemas.microsoft.com/office/word/2020/wordml/sdtdatahash" xmlns:w16se="http://schemas.microsoft.com/office/word/2015/wordml/symex" xmlns:wpg="http://schemas.microsoft.com/office/word/2010/wordprocessingGroup" xmlns:wpi="http://schemas.microsoft.com/office/word/2010/wordprocessingInk" xmlns:wne="http://schemas.microsoft.com/office/word/2006/wordml" xmlns:wps="http://schemas.microsoft.com/office/word/2010/wordprocessingShape" mc:Ignorable="w14 w15 w16se w16cid w16 w16cex w16sdtdh wp14">
+  <w:footnote w:type="separator" w:id="-1">
+    <w:p>
+      <w:pPr>
+        <w:spacing w:after="0" w:line="240" w:lineRule="auto"/>
+      </w:pPr>
+      <w:r>
+        <w:separator/>
+      </w:r>
+    </w:p>
+  </w:footnote>
+  <w:footnote w:type="continuationSeparator" w:id="0">
+    <w:p>
+      <w:pPr>
+        <w:spacing w:after="0" w:line="240" w:lineRule="auto"/>
+      </w:pPr>
+      <w:r>
+        <w:continuationSeparator/>
+      </w:r>
+    </w:p>
+  </w:footnote>
+</w:footnotes>
+</file>
+
+<file path=word/numbering.xml><?xml version="1.0" encoding="utf-8"?>
+<w:numbering xmlns:wpc="http://schemas.microsoft.com/office/word/2010/wordprocessingCanvas" xmlns:cx="http://schemas.microsoft.com/office/drawing/2014/chartex" xmlns:cx1="http://schemas.microsoft.com/office/drawing/2015/9/8/chartex" xmlns:cx2="http://schemas.microsoft.com/office/drawing/2015/10/21/chartex" xmlns:cx3="http://schemas.microsoft.com/office/drawing/2016/5/9/chartex" xmlns:cx4="http://schemas.microsoft.com/office/drawing/2016/5/10/chartex" xmlns:cx5="http://schemas.microsoft.com/office/drawing/2016/5/11/chartex" xmlns:cx6="http://schemas.microsoft.com/office/drawing/2016/5/12/chartex" xmlns:cx7="http://schemas.microsoft.com/office/drawing/2016/5/13/chartex" xmlns:cx8="http://schemas.microsoft.com/office/drawing/2016/5/14/chartex" xmlns:mc="http://schemas.openxmlformats.org/markup-compatibility/2006" xmlns:aink="http://schemas.microsoft.com/office/drawing/2016/ink" xmlns:am3d="http://schemas.microsoft.com/office/drawing/2017/model3d" xmlns:o="urn:schemas-microsoft-com:office:office" xmlns:oel="http://schemas.microsoft.com/office/2019/extlst" xmlns:r="http://schemas.openxmlformats.org/officeDocument/2006/relationships" xmlns:m="http://schemas.openxmlformats.org/officeDocument/2006/math" xmlns:v="urn:schemas-microsoft-com:vml" xmlns:wp14="http://schemas.microsoft.com/office/word/2010/wordprocessingDrawing" xmlns:wp="http://schemas.openxmlformats.org/drawingml/2006/wordprocessingDrawing" xmlns:w10="urn:schemas-microsoft-com:office:word" xmlns:w="http://schemas.openxmlformats.org/wordprocessingml/2006/main" xmlns:w14="http://schemas.microsoft.com/office/word/2010/wordml" xmlns:w15="http://schemas.microsoft.com/office/word/2012/wordml" xmlns:w16cex="http://schemas.microsoft.com/office/word/2018/wordml/cex" xmlns:w16cid="http://schemas.microsoft.com/office/word/2016/wordml/cid" xmlns:w16="http://schemas.microsoft.com/office/word/2018/wordml" xmlns:w16sdtdh="http://schemas.microsoft.com/office/word/2020/wordml/sdtdatahash" xmlns:w16se="http://schemas.microsoft.com/office/word/2015/wordml/symex" xmlns:wpg="http://schemas.microsoft.com/office/word/2010/wordprocessingGroup" xmlns:wpi="http://schemas.microsoft.com/office/word/2010/wordprocessingInk" xmlns:wne="http://schemas.microsoft.com/office/word/2006/wordml" xmlns:wps="http://schemas.microsoft.com/office/word/2010/wordprocessingShape" mc:Ignorable="w14 w15 w16se w16cid w16 w16cex w16sdtdh wp14">
+  <w:abstractNum w:abstractNumId="0" w15:restartNumberingAfterBreak="0">
+    <w:nsid w:val="1A167ECF"/>
+    <w:multiLevelType w:val="multilevel"/>
+    <w:tmpl w:val="1C09001F"/>
+    <w:lvl w:ilvl="0">
+      <w:start w:val="1"/>
+      <w:numFmt w:val="decimal"/>
+      <w:lvlText w:val="%1."/>
+      <w:lvlJc w:val="left"/>
+      <w:pPr>
+        <w:ind w:left="360" w:hanging="360"/>
+      </w:pPr>
+    </w:lvl>
+    <w:lvl w:ilvl="1">
+      <w:start w:val="1"/>
+      <w:numFmt w:val="decimal"/>
+      <w:lvlText w:val="%1.%2."/>
+      <w:lvlJc w:val="left"/>
+      <w:pPr>
+        <w:ind w:left="792" w:hanging="432"/>
+      </w:pPr>
+    </w:lvl>
+    <w:lvl w:ilvl="2">
+      <w:start w:val="1"/>
+      <w:numFmt w:val="decimal"/>
+      <w:lvlText w:val="%1.%2.%3."/>
+      <w:lvlJc w:val="left"/>
+      <w:pPr>
+        <w:ind w:left="1224" w:hanging="504"/>
+      </w:pPr>
+    </w:lvl>
+    <w:lvl w:ilvl="3">
+      <w:start w:val="1"/>
+      <w:numFmt w:val="decimal"/>
+      <w:lvlText w:val="%1.%2.%3.%4."/>
+      <w:lvlJc w:val="left"/>
+      <w:pPr>
+        <w:ind w:left="1728" w:hanging="648"/>
+      </w:pPr>
+    </w:lvl>
+    <w:lvl w:ilvl="4">
+      <w:start w:val="1"/>
+      <w:numFmt w:val="decimal"/>
+      <w:lvlText w:val="%1.%2.%3.%4.%5."/>
+      <w:lvlJc w:val="left"/>
+      <w:pPr>
+        <w:ind w:left="2232" w:hanging="792"/>
+      </w:pPr>
+    </w:lvl>
+    <w:lvl w:ilvl="5">
+      <w:start w:val="1"/>
+      <w:numFmt w:val="decimal"/>
+      <w:lvlText w:val="%1.%2.%3.%4.%5.%6."/>
+      <w:lvlJc w:val="left"/>
+      <w:pPr>
+        <w:ind w:left="2736" w:hanging="936"/>
+      </w:pPr>
+    </w:lvl>
+    <w:lvl w:ilvl="6">
+      <w:start w:val="1"/>
+      <w:numFmt w:val="decimal"/>
+      <w:lvlText w:val="%1.%2.%3.%4.%5.%6.%7."/>
+      <w:lvlJc w:val="left"/>
+      <w:pPr>
+        <w:ind w:left="3240" w:hanging="1080"/>
+      </w:pPr>
+    </w:lvl>
+    <w:lvl w:ilvl="7">
+      <w:start w:val="1"/>
+      <w:numFmt w:val="decimal"/>
+      <w:lvlText w:val="%1.%2.%3.%4.%5.%6.%7.%8."/>
+      <w:lvlJc w:val="left"/>
+      <w:pPr>
+        <w:ind w:left="3744" w:hanging="1224"/>
+      </w:pPr>
+    </w:lvl>
+    <w:lvl w:ilvl="8">
+      <w:start w:val="1"/>
+      <w:numFmt w:val="decimal"/>
+      <w:lvlText w:val="%1.%2.%3.%4.%5.%6.%7.%8.%9."/>
+      <w:lvlJc w:val="left"/>
+      <w:pPr>
+        <w:ind w:left="4320" w:hanging="1440"/>
+      </w:pPr>
+    </w:lvl>
+  </w:abstractNum>
+  <w:num w:numId="1" w16cid:durableId="500586692">
+    <w:abstractNumId w:val="0"/>
+  </w:num>
+</w:numbering>
 </file>
 
 <file path=word/styles.xml><?xml version="1.0" encoding="utf-8"?>
@@ -543,6 +1084,27 @@
     <w:name w:val="Normal"/>
     <w:qFormat/>
   </w:style>
+  <w:style w:type="paragraph" w:styleId="Heading1">
+    <w:name w:val="heading 1"/>
+    <w:basedOn w:val="Normal"/>
+    <w:next w:val="Normal"/>
+    <w:link w:val="Heading1Char"/>
+    <w:uiPriority w:val="9"/>
+    <w:qFormat/>
+    <w:rsid w:val="00227D6A"/>
+    <w:pPr>
+      <w:keepNext/>
+      <w:keepLines/>
+      <w:spacing w:before="240" w:after="0"/>
+      <w:outlineLvl w:val="0"/>
+    </w:pPr>
+    <w:rPr>
+      <w:rFonts w:asciiTheme="majorHAnsi" w:eastAsiaTheme="majorEastAsia" w:hAnsiTheme="majorHAnsi" w:cstheme="majorBidi"/>
+      <w:color w:val="2F5496" w:themeColor="accent1" w:themeShade="BF"/>
+      <w:sz w:val="32"/>
+      <w:szCs w:val="32"/>
+    </w:rPr>
+  </w:style>
   <w:style w:type="character" w:default="1" w:styleId="DefaultParagraphFont">
     <w:name w:val="Default Paragraph Font"/>
     <w:uiPriority w:val="1"/>
@@ -603,6 +1165,128 @@
       <w:sz w:val="56"/>
       <w:szCs w:val="56"/>
     </w:rPr>
+  </w:style>
+  <w:style w:type="paragraph" w:styleId="Subtitle">
+    <w:name w:val="Subtitle"/>
+    <w:basedOn w:val="Normal"/>
+    <w:next w:val="Normal"/>
+    <w:link w:val="SubtitleChar"/>
+    <w:uiPriority w:val="11"/>
+    <w:qFormat/>
+    <w:rsid w:val="00872118"/>
+    <w:pPr>
+      <w:numPr>
+        <w:ilvl w:val="1"/>
+      </w:numPr>
+    </w:pPr>
+    <w:rPr>
+      <w:rFonts w:eastAsiaTheme="minorEastAsia"/>
+      <w:color w:val="5A5A5A" w:themeColor="text1" w:themeTint="A5"/>
+      <w:spacing w:val="15"/>
+    </w:rPr>
+  </w:style>
+  <w:style w:type="character" w:customStyle="1" w:styleId="SubtitleChar">
+    <w:name w:val="Subtitle Char"/>
+    <w:basedOn w:val="DefaultParagraphFont"/>
+    <w:link w:val="Subtitle"/>
+    <w:uiPriority w:val="11"/>
+    <w:rsid w:val="00872118"/>
+    <w:rPr>
+      <w:rFonts w:eastAsiaTheme="minorEastAsia"/>
+      <w:color w:val="5A5A5A" w:themeColor="text1" w:themeTint="A5"/>
+      <w:spacing w:val="15"/>
+    </w:rPr>
+  </w:style>
+  <w:style w:type="paragraph" w:styleId="Header">
+    <w:name w:val="header"/>
+    <w:basedOn w:val="Normal"/>
+    <w:link w:val="HeaderChar"/>
+    <w:uiPriority w:val="99"/>
+    <w:unhideWhenUsed/>
+    <w:rsid w:val="00227D6A"/>
+    <w:pPr>
+      <w:tabs>
+        <w:tab w:val="center" w:pos="4513"/>
+        <w:tab w:val="right" w:pos="9026"/>
+      </w:tabs>
+      <w:spacing w:after="0" w:line="240" w:lineRule="auto"/>
+    </w:pPr>
+  </w:style>
+  <w:style w:type="character" w:customStyle="1" w:styleId="HeaderChar">
+    <w:name w:val="Header Char"/>
+    <w:basedOn w:val="DefaultParagraphFont"/>
+    <w:link w:val="Header"/>
+    <w:uiPriority w:val="99"/>
+    <w:rsid w:val="00227D6A"/>
+  </w:style>
+  <w:style w:type="paragraph" w:styleId="Footer">
+    <w:name w:val="footer"/>
+    <w:basedOn w:val="Normal"/>
+    <w:link w:val="FooterChar"/>
+    <w:uiPriority w:val="99"/>
+    <w:unhideWhenUsed/>
+    <w:rsid w:val="00227D6A"/>
+    <w:pPr>
+      <w:tabs>
+        <w:tab w:val="center" w:pos="4513"/>
+        <w:tab w:val="right" w:pos="9026"/>
+      </w:tabs>
+      <w:spacing w:after="0" w:line="240" w:lineRule="auto"/>
+    </w:pPr>
+  </w:style>
+  <w:style w:type="character" w:customStyle="1" w:styleId="FooterChar">
+    <w:name w:val="Footer Char"/>
+    <w:basedOn w:val="DefaultParagraphFont"/>
+    <w:link w:val="Footer"/>
+    <w:uiPriority w:val="99"/>
+    <w:rsid w:val="00227D6A"/>
+  </w:style>
+  <w:style w:type="character" w:customStyle="1" w:styleId="Heading1Char">
+    <w:name w:val="Heading 1 Char"/>
+    <w:basedOn w:val="DefaultParagraphFont"/>
+    <w:link w:val="Heading1"/>
+    <w:uiPriority w:val="9"/>
+    <w:rsid w:val="00227D6A"/>
+    <w:rPr>
+      <w:rFonts w:asciiTheme="majorHAnsi" w:eastAsiaTheme="majorEastAsia" w:hAnsiTheme="majorHAnsi" w:cstheme="majorBidi"/>
+      <w:color w:val="2F5496" w:themeColor="accent1" w:themeShade="BF"/>
+      <w:sz w:val="32"/>
+      <w:szCs w:val="32"/>
+    </w:rPr>
+  </w:style>
+  <w:style w:type="paragraph" w:styleId="TOCHeading">
+    <w:name w:val="TOC Heading"/>
+    <w:basedOn w:val="Heading1"/>
+    <w:next w:val="Normal"/>
+    <w:uiPriority w:val="39"/>
+    <w:unhideWhenUsed/>
+    <w:qFormat/>
+    <w:rsid w:val="00227D6A"/>
+    <w:pPr>
+      <w:outlineLvl w:val="9"/>
+    </w:pPr>
+    <w:rPr>
+      <w:lang w:val="en-US"/>
+    </w:rPr>
+  </w:style>
+  <w:style w:type="table" w:styleId="TableGrid">
+    <w:name w:val="Table Grid"/>
+    <w:basedOn w:val="TableNormal"/>
+    <w:uiPriority w:val="39"/>
+    <w:rsid w:val="009F12DC"/>
+    <w:pPr>
+      <w:spacing w:after="0" w:line="240" w:lineRule="auto"/>
+    </w:pPr>
+    <w:tblPr>
+      <w:tblBorders>
+        <w:top w:val="single" w:sz="4" w:space="0" w:color="auto"/>
+        <w:left w:val="single" w:sz="4" w:space="0" w:color="auto"/>
+        <w:bottom w:val="single" w:sz="4" w:space="0" w:color="auto"/>
+        <w:right w:val="single" w:sz="4" w:space="0" w:color="auto"/>
+        <w:insideH w:val="single" w:sz="4" w:space="0" w:color="auto"/>
+        <w:insideV w:val="single" w:sz="4" w:space="0" w:color="auto"/>
+      </w:tblBorders>
+    </w:tblPr>
   </w:style>
 </w:styles>
 </file>
@@ -900,4 +1584,16 @@
     </a:ext>
   </a:extLst>
 </a:theme>
+</file>
+
+<file path=customXml/item1.xml><?xml version="1.0" encoding="utf-8"?>
+<b:Sources xmlns:b="http://schemas.openxmlformats.org/officeDocument/2006/bibliography" xmlns="http://schemas.openxmlformats.org/officeDocument/2006/bibliography" SelectedStyle="\APASixthEditionOfficeOnline.xsl" StyleName="APA" Version="6"/>
+</file>
+
+<file path=customXml/itemProps1.xml><?xml version="1.0" encoding="utf-8"?>
+<ds:datastoreItem xmlns:ds="http://schemas.openxmlformats.org/officeDocument/2006/customXml" ds:itemID="{90D560B4-67CF-4294-A538-AB69E886684E}">
+  <ds:schemaRefs>
+    <ds:schemaRef ds:uri="http://schemas.openxmlformats.org/officeDocument/2006/bibliography"/>
+  </ds:schemaRefs>
+</ds:datastoreItem>
 </file>
</xml_diff>